<commit_message>
Update Screen Sequence - Wireframe - Update.docx
added restore sequence to document
</commit_message>
<xml_diff>
--- a/Screen Sequence - Wireframe - Update.docx
+++ b/Screen Sequence - Wireframe - Update.docx
@@ -172,7 +172,7 @@
                     <pic:cNvPicPr/>
                   </pic:nvPicPr>
                   <pic:blipFill>
-                    <a:blip r:embed="rId4">
+                    <a:blip r:embed="rId5">
                       <a:extLst>
                         <a:ext uri="{28A0092B-C50C-407E-A947-70E740481C1C}">
                           <a14:useLocalDpi xmlns:a14="http://schemas.microsoft.com/office/drawing/2010/main" val="0"/>
@@ -487,7 +487,7 @@
                     <pic:cNvPicPr/>
                   </pic:nvPicPr>
                   <pic:blipFill>
-                    <a:blip r:embed="rId5">
+                    <a:blip r:embed="rId6">
                       <a:extLst>
                         <a:ext uri="{28A0092B-C50C-407E-A947-70E740481C1C}">
                           <a14:useLocalDpi xmlns:a14="http://schemas.microsoft.com/office/drawing/2010/main" val="0"/>
@@ -905,7 +905,7 @@
                     <pic:cNvPicPr/>
                   </pic:nvPicPr>
                   <pic:blipFill>
-                    <a:blip r:embed="rId6">
+                    <a:blip r:embed="rId7">
                       <a:extLst>
                         <a:ext uri="{28A0092B-C50C-407E-A947-70E740481C1C}">
                           <a14:useLocalDpi xmlns:a14="http://schemas.microsoft.com/office/drawing/2010/main" val="0"/>
@@ -1274,7 +1274,7 @@
                     <pic:cNvPicPr/>
                   </pic:nvPicPr>
                   <pic:blipFill>
-                    <a:blip r:embed="rId7">
+                    <a:blip r:embed="rId8">
                       <a:extLst>
                         <a:ext uri="{28A0092B-C50C-407E-A947-70E740481C1C}">
                           <a14:useLocalDpi xmlns:a14="http://schemas.microsoft.com/office/drawing/2010/main" val="0"/>
@@ -1661,7 +1661,7 @@
                     <pic:cNvPicPr/>
                   </pic:nvPicPr>
                   <pic:blipFill>
-                    <a:blip r:embed="rId8">
+                    <a:blip r:embed="rId9">
                       <a:extLst>
                         <a:ext uri="{28A0092B-C50C-407E-A947-70E740481C1C}">
                           <a14:useLocalDpi xmlns:a14="http://schemas.microsoft.com/office/drawing/2010/main" val="0"/>
@@ -2081,7 +2081,7 @@
                     <pic:cNvPicPr/>
                   </pic:nvPicPr>
                   <pic:blipFill>
-                    <a:blip r:embed="rId9">
+                    <a:blip r:embed="rId10">
                       <a:extLst>
                         <a:ext uri="{28A0092B-C50C-407E-A947-70E740481C1C}">
                           <a14:useLocalDpi xmlns:a14="http://schemas.microsoft.com/office/drawing/2010/main" val="0"/>
@@ -2468,7 +2468,7 @@
                     <pic:cNvPicPr/>
                   </pic:nvPicPr>
                   <pic:blipFill>
-                    <a:blip r:embed="rId10">
+                    <a:blip r:embed="rId11">
                       <a:extLst>
                         <a:ext uri="{28A0092B-C50C-407E-A947-70E740481C1C}">
                           <a14:useLocalDpi xmlns:a14="http://schemas.microsoft.com/office/drawing/2010/main" val="0"/>
@@ -2874,7 +2874,7 @@
                     <pic:cNvPicPr/>
                   </pic:nvPicPr>
                   <pic:blipFill>
-                    <a:blip r:embed="rId11">
+                    <a:blip r:embed="rId12">
                       <a:extLst>
                         <a:ext uri="{28A0092B-C50C-407E-A947-70E740481C1C}">
                           <a14:useLocalDpi xmlns:a14="http://schemas.microsoft.com/office/drawing/2010/main" val="0"/>
@@ -3226,7 +3226,7 @@
                     <pic:cNvPicPr/>
                   </pic:nvPicPr>
                   <pic:blipFill>
-                    <a:blip r:embed="rId12">
+                    <a:blip r:embed="rId13">
                       <a:extLst>
                         <a:ext uri="{28A0092B-C50C-407E-A947-70E740481C1C}">
                           <a14:useLocalDpi xmlns:a14="http://schemas.microsoft.com/office/drawing/2010/main" val="0"/>
@@ -3565,7 +3565,7 @@
                     <pic:cNvPicPr/>
                   </pic:nvPicPr>
                   <pic:blipFill>
-                    <a:blip r:embed="rId13">
+                    <a:blip r:embed="rId14">
                       <a:extLst>
                         <a:ext uri="{28A0092B-C50C-407E-A947-70E740481C1C}">
                           <a14:useLocalDpi xmlns:a14="http://schemas.microsoft.com/office/drawing/2010/main" val="0"/>
@@ -4048,7 +4048,7 @@
                     <pic:cNvPicPr/>
                   </pic:nvPicPr>
                   <pic:blipFill>
-                    <a:blip r:embed="rId14">
+                    <a:blip r:embed="rId15">
                       <a:extLst>
                         <a:ext uri="{28A0092B-C50C-407E-A947-70E740481C1C}">
                           <a14:useLocalDpi xmlns:a14="http://schemas.microsoft.com/office/drawing/2010/main" val="0"/>
@@ -4412,7 +4412,7 @@
                     <pic:cNvPicPr/>
                   </pic:nvPicPr>
                   <pic:blipFill>
-                    <a:blip r:embed="rId15">
+                    <a:blip r:embed="rId16">
                       <a:extLst>
                         <a:ext uri="{28A0092B-C50C-407E-A947-70E740481C1C}">
                           <a14:useLocalDpi xmlns:a14="http://schemas.microsoft.com/office/drawing/2010/main" val="0"/>
@@ -4721,144 +4721,423 @@
           <w:bCs/>
         </w:rPr>
       </w:pPr>
-    </w:p>
-    <w:p>
-      <w:pPr>
-        <w:spacing w:after="0" w:line="240" w:lineRule="auto"/>
-        <w:rPr>
-          <w:rFonts w:ascii="Times New Roman" w:hAnsi="Times New Roman" w:cs="Times New Roman"/>
-          <w:b/>
-          <w:bCs/>
-        </w:rPr>
-      </w:pPr>
-    </w:p>
-    <w:p>
-      <w:pPr>
-        <w:spacing w:after="0" w:line="240" w:lineRule="auto"/>
-        <w:rPr>
-          <w:rFonts w:ascii="Times New Roman" w:hAnsi="Times New Roman" w:cs="Times New Roman"/>
-          <w:b/>
-          <w:bCs/>
-        </w:rPr>
-      </w:pPr>
-    </w:p>
-    <w:p>
-      <w:pPr>
-        <w:spacing w:after="0" w:line="240" w:lineRule="auto"/>
-        <w:rPr>
-          <w:rFonts w:ascii="Times New Roman" w:hAnsi="Times New Roman" w:cs="Times New Roman"/>
-          <w:b/>
-          <w:bCs/>
-        </w:rPr>
-      </w:pPr>
-    </w:p>
-    <w:p>
-      <w:pPr>
-        <w:spacing w:after="0" w:line="240" w:lineRule="auto"/>
-        <w:rPr>
-          <w:rFonts w:ascii="Times New Roman" w:hAnsi="Times New Roman" w:cs="Times New Roman"/>
-          <w:b/>
-          <w:bCs/>
-        </w:rPr>
-      </w:pPr>
-    </w:p>
-    <w:p>
-      <w:pPr>
-        <w:spacing w:after="0" w:line="240" w:lineRule="auto"/>
-        <w:rPr>
-          <w:rFonts w:ascii="Times New Roman" w:hAnsi="Times New Roman" w:cs="Times New Roman"/>
-          <w:b/>
-          <w:bCs/>
-        </w:rPr>
-      </w:pPr>
-    </w:p>
-    <w:p>
-      <w:pPr>
-        <w:spacing w:after="0" w:line="240" w:lineRule="auto"/>
-        <w:rPr>
-          <w:rFonts w:ascii="Times New Roman" w:hAnsi="Times New Roman" w:cs="Times New Roman"/>
-          <w:b/>
-          <w:bCs/>
-        </w:rPr>
-      </w:pPr>
-    </w:p>
-    <w:p>
-      <w:pPr>
-        <w:spacing w:after="0" w:line="240" w:lineRule="auto"/>
-        <w:rPr>
-          <w:rFonts w:ascii="Times New Roman" w:hAnsi="Times New Roman" w:cs="Times New Roman"/>
-          <w:b/>
-          <w:bCs/>
-        </w:rPr>
-      </w:pPr>
-    </w:p>
-    <w:p>
-      <w:pPr>
-        <w:spacing w:after="0" w:line="240" w:lineRule="auto"/>
-        <w:rPr>
-          <w:rFonts w:ascii="Times New Roman" w:hAnsi="Times New Roman" w:cs="Times New Roman"/>
-          <w:b/>
-          <w:bCs/>
-        </w:rPr>
-      </w:pPr>
-    </w:p>
-    <w:p>
-      <w:pPr>
-        <w:spacing w:after="0" w:line="240" w:lineRule="auto"/>
-        <w:rPr>
-          <w:rFonts w:ascii="Times New Roman" w:hAnsi="Times New Roman" w:cs="Times New Roman"/>
-          <w:b/>
-          <w:bCs/>
-        </w:rPr>
-      </w:pPr>
-    </w:p>
-    <w:p>
-      <w:pPr>
-        <w:spacing w:after="0" w:line="240" w:lineRule="auto"/>
-        <w:rPr>
-          <w:rFonts w:ascii="Times New Roman" w:hAnsi="Times New Roman" w:cs="Times New Roman"/>
-          <w:b/>
-          <w:bCs/>
-        </w:rPr>
-      </w:pPr>
-    </w:p>
-    <w:p>
-      <w:pPr>
-        <w:spacing w:after="0" w:line="240" w:lineRule="auto"/>
-        <w:rPr>
-          <w:rFonts w:ascii="Times New Roman" w:hAnsi="Times New Roman" w:cs="Times New Roman"/>
-          <w:b/>
-          <w:bCs/>
-        </w:rPr>
-      </w:pPr>
-    </w:p>
-    <w:p>
-      <w:pPr>
-        <w:spacing w:after="0" w:line="240" w:lineRule="auto"/>
-        <w:rPr>
-          <w:rFonts w:ascii="Times New Roman" w:hAnsi="Times New Roman" w:cs="Times New Roman"/>
-          <w:b/>
-          <w:bCs/>
-        </w:rPr>
-      </w:pPr>
-    </w:p>
-    <w:p>
-      <w:pPr>
-        <w:spacing w:after="0" w:line="240" w:lineRule="auto"/>
-        <w:jc w:val="center"/>
-        <w:rPr>
-          <w:rFonts w:ascii="Times New Roman" w:hAnsi="Times New Roman" w:cs="Times New Roman"/>
-          <w:b/>
-          <w:bCs/>
-        </w:rPr>
-      </w:pPr>
       <w:r>
         <w:rPr>
           <w:rFonts w:ascii="Times New Roman" w:hAnsi="Times New Roman" w:cs="Times New Roman"/>
           <w:b/>
           <w:bCs/>
+          <w:noProof/>
         </w:rPr>
         <w:lastRenderedPageBreak/>
+        <w:drawing>
+          <wp:inline distT="0" distB="0" distL="0" distR="0" wp14:anchorId="530A20F5" wp14:editId="2B107097">
+            <wp:extent cx="5943600" cy="3084195"/>
+            <wp:effectExtent l="0" t="0" r="0" b="1905"/>
+            <wp:docPr id="404362528" name="Picture 2" descr="A screenshot of a computer&#10;&#10;AI-generated content may be incorrect."/>
+            <wp:cNvGraphicFramePr>
+              <a:graphicFrameLocks xmlns:a="http://schemas.openxmlformats.org/drawingml/2006/main" noChangeAspect="1"/>
+            </wp:cNvGraphicFramePr>
+            <a:graphic xmlns:a="http://schemas.openxmlformats.org/drawingml/2006/main">
+              <a:graphicData uri="http://schemas.openxmlformats.org/drawingml/2006/picture">
+                <pic:pic xmlns:pic="http://schemas.openxmlformats.org/drawingml/2006/picture">
+                  <pic:nvPicPr>
+                    <pic:cNvPr id="404362528" name="Picture 2" descr="A screenshot of a computer&#10;&#10;AI-generated content may be incorrect."/>
+                    <pic:cNvPicPr/>
+                  </pic:nvPicPr>
+                  <pic:blipFill>
+                    <a:blip r:embed="rId17">
+                      <a:extLst>
+                        <a:ext uri="{28A0092B-C50C-407E-A947-70E740481C1C}">
+                          <a14:useLocalDpi xmlns:a14="http://schemas.microsoft.com/office/drawing/2010/main" val="0"/>
+                        </a:ext>
+                      </a:extLst>
+                    </a:blip>
+                    <a:stretch>
+                      <a:fillRect/>
+                    </a:stretch>
+                  </pic:blipFill>
+                  <pic:spPr>
+                    <a:xfrm>
+                      <a:off x="0" y="0"/>
+                      <a:ext cx="5943600" cy="3084195"/>
+                    </a:xfrm>
+                    <a:prstGeom prst="rect">
+                      <a:avLst/>
+                    </a:prstGeom>
+                  </pic:spPr>
+                </pic:pic>
+              </a:graphicData>
+            </a:graphic>
+          </wp:inline>
+        </w:drawing>
+      </w:r>
+    </w:p>
+    <w:p>
+      <w:pPr>
+        <w:spacing w:after="0" w:line="240" w:lineRule="auto"/>
+        <w:rPr>
+          <w:rFonts w:ascii="Times New Roman" w:hAnsi="Times New Roman" w:cs="Times New Roman"/>
+          <w:b/>
+          <w:bCs/>
+        </w:rPr>
+      </w:pPr>
+    </w:p>
+    <w:p>
+      <w:pPr>
+        <w:spacing w:after="0" w:line="240" w:lineRule="auto"/>
+        <w:rPr>
+          <w:rFonts w:ascii="Times New Roman" w:hAnsi="Times New Roman" w:cs="Times New Roman"/>
+          <w:b/>
+          <w:bCs/>
+        </w:rPr>
+      </w:pPr>
+    </w:p>
+    <w:p>
+      <w:pPr>
+        <w:spacing w:after="0" w:line="240" w:lineRule="auto"/>
+        <w:rPr>
+          <w:rFonts w:ascii="Times New Roman" w:hAnsi="Times New Roman" w:cs="Times New Roman"/>
+          <w:b/>
+          <w:bCs/>
+        </w:rPr>
+      </w:pPr>
+    </w:p>
+    <w:p>
+      <w:pPr>
+        <w:spacing w:after="0" w:line="240" w:lineRule="auto"/>
+        <w:jc w:val="center"/>
+        <w:rPr>
+          <w:rFonts w:ascii="Times New Roman" w:hAnsi="Times New Roman" w:cs="Times New Roman"/>
+          <w:b/>
+          <w:bCs/>
+        </w:rPr>
+      </w:pPr>
+    </w:p>
+    <w:tbl>
+      <w:tblPr>
+        <w:tblStyle w:val="TableGrid"/>
+        <w:tblW w:w="0" w:type="auto"/>
+        <w:tblLook w:val="04A0" w:firstRow="1" w:lastRow="0" w:firstColumn="1" w:lastColumn="0" w:noHBand="0" w:noVBand="1"/>
+      </w:tblPr>
+      <w:tblGrid>
+        <w:gridCol w:w="4675"/>
+        <w:gridCol w:w="4675"/>
+      </w:tblGrid>
+      <w:tr>
+        <w:tc>
+          <w:tcPr>
+            <w:tcW w:w="4675" w:type="dxa"/>
+            <w:shd w:val="clear" w:color="auto" w:fill="C1E4F5" w:themeFill="accent1" w:themeFillTint="33"/>
+          </w:tcPr>
+          <w:p>
+            <w:pPr>
+              <w:jc w:val="center"/>
+              <w:rPr>
+                <w:rFonts w:ascii="Times New Roman" w:hAnsi="Times New Roman" w:cs="Times New Roman"/>
+                <w:b/>
+                <w:bCs/>
+              </w:rPr>
+            </w:pPr>
+            <w:r>
+              <w:rPr>
+                <w:rFonts w:ascii="Times New Roman" w:hAnsi="Times New Roman" w:cs="Times New Roman"/>
+                <w:b/>
+                <w:bCs/>
+              </w:rPr>
+              <w:t>User Story</w:t>
+            </w:r>
+          </w:p>
+        </w:tc>
+        <w:tc>
+          <w:tcPr>
+            <w:tcW w:w="4675" w:type="dxa"/>
+            <w:shd w:val="clear" w:color="auto" w:fill="C1E4F5" w:themeFill="accent1" w:themeFillTint="33"/>
+          </w:tcPr>
+          <w:p>
+            <w:pPr>
+              <w:jc w:val="center"/>
+              <w:rPr>
+                <w:rFonts w:ascii="Times New Roman" w:hAnsi="Times New Roman" w:cs="Times New Roman"/>
+                <w:b/>
+                <w:bCs/>
+              </w:rPr>
+            </w:pPr>
+            <w:r>
+              <w:rPr>
+                <w:rFonts w:ascii="Times New Roman" w:hAnsi="Times New Roman" w:cs="Times New Roman"/>
+                <w:b/>
+                <w:bCs/>
+              </w:rPr>
+              <w:t>ERD</w:t>
+            </w:r>
+          </w:p>
+        </w:tc>
+      </w:tr>
+      <w:tr>
+        <w:tc>
+          <w:tcPr>
+            <w:tcW w:w="4675" w:type="dxa"/>
+          </w:tcPr>
+          <w:p>
+            <w:pPr>
+              <w:jc w:val="center"/>
+              <w:rPr>
+                <w:rFonts w:ascii="Times New Roman" w:hAnsi="Times New Roman" w:cs="Times New Roman"/>
+              </w:rPr>
+            </w:pPr>
+            <w:r>
+              <w:rPr>
+                <w:rFonts w:ascii="Times New Roman" w:hAnsi="Times New Roman" w:cs="Times New Roman"/>
+              </w:rPr>
+              <w:t>5</w:t>
+            </w:r>
+          </w:p>
+        </w:tc>
+        <w:tc>
+          <w:tcPr>
+            <w:tcW w:w="4675" w:type="dxa"/>
+          </w:tcPr>
+          <w:p>
+            <w:pPr>
+              <w:rPr>
+                <w:rFonts w:ascii="Times New Roman" w:hAnsi="Times New Roman" w:cs="Times New Roman"/>
+                <w:b/>
+                <w:bCs/>
+              </w:rPr>
+            </w:pPr>
+            <w:r>
+              <w:rPr>
+                <w:rFonts w:ascii="Times New Roman" w:hAnsi="Times New Roman" w:cs="Times New Roman"/>
+                <w:b/>
+                <w:bCs/>
+              </w:rPr>
+              <w:t xml:space="preserve">PART_HISTORY: </w:t>
+            </w:r>
+          </w:p>
+          <w:p>
+            <w:pPr>
+              <w:rPr>
+                <w:rFonts w:ascii="Times New Roman" w:hAnsi="Times New Roman" w:cs="Times New Roman"/>
+              </w:rPr>
+            </w:pPr>
+            <w:r>
+              <w:rPr>
+                <w:rFonts w:ascii="Times New Roman" w:hAnsi="Times New Roman" w:cs="Times New Roman"/>
+              </w:rPr>
+              <w:t xml:space="preserve">PART_NUMBER  </w:t>
+            </w:r>
+          </w:p>
+          <w:p>
+            <w:pPr>
+              <w:rPr>
+                <w:rFonts w:ascii="Times New Roman" w:hAnsi="Times New Roman" w:cs="Times New Roman"/>
+              </w:rPr>
+            </w:pPr>
+            <w:r>
+              <w:rPr>
+                <w:rFonts w:ascii="Times New Roman" w:hAnsi="Times New Roman" w:cs="Times New Roman"/>
+              </w:rPr>
+              <w:t>CUSTOMER_NAME</w:t>
+            </w:r>
+          </w:p>
+          <w:p>
+            <w:pPr>
+              <w:rPr>
+                <w:rFonts w:ascii="Times New Roman" w:hAnsi="Times New Roman" w:cs="Times New Roman"/>
+              </w:rPr>
+            </w:pPr>
+            <w:r>
+              <w:rPr>
+                <w:rFonts w:ascii="Times New Roman" w:hAnsi="Times New Roman" w:cs="Times New Roman"/>
+              </w:rPr>
+              <w:t xml:space="preserve">OPERATOR_NAME         </w:t>
+            </w:r>
+          </w:p>
+          <w:p>
+            <w:pPr>
+              <w:rPr>
+                <w:rFonts w:ascii="Times New Roman" w:hAnsi="Times New Roman" w:cs="Times New Roman"/>
+              </w:rPr>
+            </w:pPr>
+            <w:r>
+              <w:rPr>
+                <w:rFonts w:ascii="Times New Roman" w:hAnsi="Times New Roman" w:cs="Times New Roman"/>
+              </w:rPr>
+              <w:t>QTY</w:t>
+            </w:r>
+          </w:p>
+          <w:p>
+            <w:pPr>
+              <w:rPr>
+                <w:rFonts w:ascii="Times New Roman" w:hAnsi="Times New Roman" w:cs="Times New Roman"/>
+              </w:rPr>
+            </w:pPr>
+            <w:r>
+              <w:rPr>
+                <w:rFonts w:ascii="Times New Roman" w:hAnsi="Times New Roman" w:cs="Times New Roman"/>
+              </w:rPr>
+              <w:t>DATE_DUE</w:t>
+            </w:r>
+          </w:p>
+          <w:p>
+            <w:pPr>
+              <w:rPr>
+                <w:rFonts w:ascii="Times New Roman" w:hAnsi="Times New Roman" w:cs="Times New Roman"/>
+              </w:rPr>
+            </w:pPr>
+            <w:r>
+              <w:rPr>
+                <w:rFonts w:ascii="Times New Roman" w:hAnsi="Times New Roman" w:cs="Times New Roman"/>
+              </w:rPr>
+              <w:t>DATE_RECEIVED</w:t>
+            </w:r>
+          </w:p>
+          <w:p>
+            <w:pPr>
+              <w:rPr>
+                <w:rFonts w:ascii="Times New Roman" w:hAnsi="Times New Roman" w:cs="Times New Roman"/>
+              </w:rPr>
+            </w:pPr>
+            <w:r>
+              <w:rPr>
+                <w:rFonts w:ascii="Times New Roman" w:hAnsi="Times New Roman" w:cs="Times New Roman"/>
+              </w:rPr>
+              <w:t>OPERATIONS</w:t>
+            </w:r>
+          </w:p>
+          <w:p>
+            <w:pPr>
+              <w:rPr>
+                <w:rFonts w:ascii="Times New Roman" w:hAnsi="Times New Roman" w:cs="Times New Roman"/>
+              </w:rPr>
+            </w:pPr>
+            <w:r>
+              <w:rPr>
+                <w:rFonts w:ascii="Times New Roman" w:hAnsi="Times New Roman" w:cs="Times New Roman"/>
+              </w:rPr>
+              <w:t>PURCHASE_ORDER_NUMBER</w:t>
+            </w:r>
+          </w:p>
+        </w:tc>
+      </w:tr>
+    </w:tbl>
+    <w:p>
+      <w:pPr>
+        <w:spacing w:after="0" w:line="240" w:lineRule="auto"/>
+        <w:jc w:val="center"/>
+        <w:rPr>
+          <w:rFonts w:ascii="Times New Roman" w:hAnsi="Times New Roman" w:cs="Times New Roman"/>
+          <w:b/>
+          <w:bCs/>
+        </w:rPr>
+      </w:pPr>
+    </w:p>
+    <w:p>
+      <w:pPr>
+        <w:spacing w:after="0" w:line="240" w:lineRule="auto"/>
+        <w:rPr>
+          <w:rFonts w:ascii="Times New Roman" w:hAnsi="Times New Roman" w:cs="Times New Roman"/>
+          <w:b/>
+          <w:bCs/>
+        </w:rPr>
+      </w:pPr>
+    </w:p>
+    <w:p>
+      <w:pPr>
+        <w:spacing w:after="0" w:line="240" w:lineRule="auto"/>
+        <w:rPr>
+          <w:rFonts w:ascii="Times New Roman" w:hAnsi="Times New Roman" w:cs="Times New Roman"/>
+          <w:b/>
+          <w:bCs/>
+        </w:rPr>
+      </w:pPr>
+    </w:p>
+    <w:p>
+      <w:pPr>
+        <w:spacing w:after="0" w:line="240" w:lineRule="auto"/>
+        <w:rPr>
+          <w:rFonts w:ascii="Times New Roman" w:hAnsi="Times New Roman" w:cs="Times New Roman"/>
+          <w:b/>
+          <w:bCs/>
+        </w:rPr>
+      </w:pPr>
+    </w:p>
+    <w:p>
+      <w:pPr>
+        <w:spacing w:after="0" w:line="240" w:lineRule="auto"/>
+        <w:rPr>
+          <w:rFonts w:ascii="Times New Roman" w:hAnsi="Times New Roman" w:cs="Times New Roman"/>
+          <w:b/>
+          <w:bCs/>
+        </w:rPr>
+      </w:pPr>
+    </w:p>
+    <w:p>
+      <w:pPr>
+        <w:spacing w:after="0" w:line="240" w:lineRule="auto"/>
+        <w:rPr>
+          <w:rFonts w:ascii="Times New Roman" w:hAnsi="Times New Roman" w:cs="Times New Roman"/>
+          <w:b/>
+          <w:bCs/>
+        </w:rPr>
+      </w:pPr>
+    </w:p>
+    <w:p>
+      <w:pPr>
+        <w:spacing w:after="0" w:line="240" w:lineRule="auto"/>
+        <w:rPr>
+          <w:rFonts w:ascii="Times New Roman" w:hAnsi="Times New Roman" w:cs="Times New Roman"/>
+          <w:b/>
+          <w:bCs/>
+        </w:rPr>
+      </w:pPr>
+    </w:p>
+    <w:p>
+      <w:pPr>
+        <w:spacing w:after="0" w:line="240" w:lineRule="auto"/>
+        <w:rPr>
+          <w:rFonts w:ascii="Times New Roman" w:hAnsi="Times New Roman" w:cs="Times New Roman"/>
+          <w:b/>
+          <w:bCs/>
+        </w:rPr>
+      </w:pPr>
+    </w:p>
+    <w:p>
+      <w:pPr>
+        <w:spacing w:after="0" w:line="240" w:lineRule="auto"/>
+        <w:rPr>
+          <w:rFonts w:ascii="Times New Roman" w:hAnsi="Times New Roman" w:cs="Times New Roman"/>
+          <w:b/>
+          <w:bCs/>
+        </w:rPr>
+      </w:pPr>
+    </w:p>
+    <w:p>
+      <w:pPr>
+        <w:spacing w:after="0" w:line="240" w:lineRule="auto"/>
+        <w:rPr>
+          <w:rFonts w:ascii="Times New Roman" w:hAnsi="Times New Roman" w:cs="Times New Roman"/>
+          <w:b/>
+          <w:bCs/>
+        </w:rPr>
+      </w:pPr>
+    </w:p>
+    <w:p>
+      <w:pPr>
+        <w:spacing w:after="0" w:line="240" w:lineRule="auto"/>
+        <w:jc w:val="center"/>
+        <w:rPr>
+          <w:rFonts w:ascii="Times New Roman" w:hAnsi="Times New Roman" w:cs="Times New Roman"/>
+          <w:b/>
+          <w:bCs/>
+        </w:rPr>
+      </w:pPr>
+      <w:r>
+        <w:rPr>
+          <w:rFonts w:ascii="Times New Roman" w:hAnsi="Times New Roman" w:cs="Times New Roman"/>
+          <w:b/>
+          <w:bCs/>
+        </w:rPr>
         <w:t>Create Record Interface Wireframe</w:t>
       </w:r>
     </w:p>
@@ -4890,6 +5169,7 @@
           <w:bCs/>
           <w:noProof/>
         </w:rPr>
+        <w:lastRenderedPageBreak/>
         <w:drawing>
           <wp:inline distT="0" distB="0" distL="0" distR="0" wp14:anchorId="29809DBE" wp14:editId="7B6A5389">
             <wp:extent cx="5667416" cy="4781585"/>
@@ -4906,7 +5186,7 @@
                     <pic:cNvPicPr/>
                   </pic:nvPicPr>
                   <pic:blipFill>
-                    <a:blip r:embed="rId16">
+                    <a:blip r:embed="rId18">
                       <a:extLst>
                         <a:ext uri="{28A0092B-C50C-407E-A947-70E740481C1C}">
                           <a14:useLocalDpi xmlns:a14="http://schemas.microsoft.com/office/drawing/2010/main" val="0"/>
@@ -5151,7 +5431,7 @@
                     <pic:cNvPicPr/>
                   </pic:nvPicPr>
                   <pic:blipFill>
-                    <a:blip r:embed="rId17"/>
+                    <a:blip r:embed="rId19"/>
                     <a:stretch>
                       <a:fillRect/>
                     </a:stretch>
@@ -5335,7 +5615,7 @@
                     <pic:cNvPicPr/>
                   </pic:nvPicPr>
                   <pic:blipFill>
-                    <a:blip r:embed="rId18"/>
+                    <a:blip r:embed="rId20"/>
                     <a:stretch>
                       <a:fillRect/>
                     </a:stretch>
@@ -5519,7 +5799,7 @@
                     <pic:cNvPicPr/>
                   </pic:nvPicPr>
                   <pic:blipFill>
-                    <a:blip r:embed="rId19"/>
+                    <a:blip r:embed="rId21"/>
                     <a:stretch>
                       <a:fillRect/>
                     </a:stretch>
@@ -5670,7 +5950,7 @@
                     <pic:cNvPicPr/>
                   </pic:nvPicPr>
                   <pic:blipFill>
-                    <a:blip r:embed="rId20"/>
+                    <a:blip r:embed="rId22"/>
                     <a:stretch>
                       <a:fillRect/>
                     </a:stretch>
@@ -5821,7 +6101,7 @@
                     <pic:cNvPicPr/>
                   </pic:nvPicPr>
                   <pic:blipFill>
-                    <a:blip r:embed="rId21"/>
+                    <a:blip r:embed="rId23"/>
                     <a:stretch>
                       <a:fillRect/>
                     </a:stretch>
@@ -5961,7 +6241,7 @@
                     <pic:cNvPicPr/>
                   </pic:nvPicPr>
                   <pic:blipFill>
-                    <a:blip r:embed="rId22"/>
+                    <a:blip r:embed="rId24"/>
                     <a:stretch>
                       <a:fillRect/>
                     </a:stretch>
@@ -6101,7 +6381,7 @@
                     <pic:cNvPicPr/>
                   </pic:nvPicPr>
                   <pic:blipFill>
-                    <a:blip r:embed="rId23"/>
+                    <a:blip r:embed="rId25"/>
                     <a:stretch>
                       <a:fillRect/>
                     </a:stretch>
@@ -6241,7 +6521,7 @@
                     <pic:cNvPicPr/>
                   </pic:nvPicPr>
                   <pic:blipFill>
-                    <a:blip r:embed="rId24"/>
+                    <a:blip r:embed="rId26"/>
                     <a:stretch>
                       <a:fillRect/>
                     </a:stretch>
@@ -6425,7 +6705,7 @@
                     <pic:cNvPicPr/>
                   </pic:nvPicPr>
                   <pic:blipFill>
-                    <a:blip r:embed="rId25"/>
+                    <a:blip r:embed="rId27"/>
                     <a:stretch>
                       <a:fillRect/>
                     </a:stretch>
@@ -6554,7 +6834,7 @@
                     <pic:cNvPicPr/>
                   </pic:nvPicPr>
                   <pic:blipFill>
-                    <a:blip r:embed="rId26"/>
+                    <a:blip r:embed="rId28"/>
                     <a:stretch>
                       <a:fillRect/>
                     </a:stretch>
@@ -6683,7 +6963,7 @@
                     <pic:cNvPicPr/>
                   </pic:nvPicPr>
                   <pic:blipFill>
-                    <a:blip r:embed="rId27"/>
+                    <a:blip r:embed="rId29"/>
                     <a:stretch>
                       <a:fillRect/>
                     </a:stretch>
@@ -6823,7 +7103,7 @@
                     <pic:cNvPicPr/>
                   </pic:nvPicPr>
                   <pic:blipFill>
-                    <a:blip r:embed="rId28"/>
+                    <a:blip r:embed="rId30"/>
                     <a:stretch>
                       <a:fillRect/>
                     </a:stretch>
@@ -6863,6 +7143,218 @@
     </w:sectPr>
   </w:body>
 </w:document>
+</file>
+
+<file path=word/numbering.xml><?xml version="1.0" encoding="utf-8"?>
+<w:numbering xmlns:wpc="http://schemas.microsoft.com/office/word/2010/wordprocessingCanvas" xmlns:cx="http://schemas.microsoft.com/office/drawing/2014/chartex" xmlns:cx1="http://schemas.microsoft.com/office/drawing/2015/9/8/chartex" xmlns:cx2="http://schemas.microsoft.com/office/drawing/2015/10/21/chartex" xmlns:cx3="http://schemas.microsoft.com/office/drawing/2016/5/9/chartex" xmlns:cx4="http://schemas.microsoft.com/office/drawing/2016/5/10/chartex" xmlns:cx5="http://schemas.microsoft.com/office/drawing/2016/5/11/chartex" xmlns:cx6="http://schemas.microsoft.com/office/drawing/2016/5/12/chartex" xmlns:cx7="http://schemas.microsoft.com/office/drawing/2016/5/13/chartex" xmlns:cx8="http://schemas.microsoft.com/office/drawing/2016/5/14/chartex" xmlns:mc="http://schemas.openxmlformats.org/markup-compatibility/2006" xmlns:aink="http://schemas.microsoft.com/office/drawing/2016/ink" xmlns:am3d="http://schemas.microsoft.com/office/drawing/2017/model3d" xmlns:o="urn:schemas-microsoft-com:office:office" xmlns:oel="http://schemas.microsoft.com/office/2019/extlst" xmlns:r="http://schemas.openxmlformats.org/officeDocument/2006/relationships" xmlns:m="http://schemas.openxmlformats.org/officeDocument/2006/math" xmlns:v="urn:schemas-microsoft-com:vml" xmlns:wp14="http://schemas.microsoft.com/office/word/2010/wordprocessingDrawing" xmlns:wp="http://schemas.openxmlformats.org/drawingml/2006/wordprocessingDrawing" xmlns:w10="urn:schemas-microsoft-com:office:word" xmlns:w="http://schemas.openxmlformats.org/wordprocessingml/2006/main" xmlns:w14="http://schemas.microsoft.com/office/word/2010/wordml" xmlns:w15="http://schemas.microsoft.com/office/word/2012/wordml" xmlns:w16cex="http://schemas.microsoft.com/office/word/2018/wordml/cex" xmlns:w16cid="http://schemas.microsoft.com/office/word/2016/wordml/cid" xmlns:w16="http://schemas.microsoft.com/office/word/2018/wordml" xmlns:w16du="http://schemas.microsoft.com/office/word/2023/wordml/word16du" xmlns:w16sdtdh="http://schemas.microsoft.com/office/word/2020/wordml/sdtdatahash" xmlns:w16sdtfl="http://schemas.microsoft.com/office/word/2024/wordml/sdtformatlock" xmlns:w16se="http://schemas.microsoft.com/office/word/2015/wordml/symex" xmlns:wpg="http://schemas.microsoft.com/office/word/2010/wordprocessingGroup" xmlns:wpi="http://schemas.microsoft.com/office/word/2010/wordprocessingInk" xmlns:wne="http://schemas.microsoft.com/office/word/2006/wordml" xmlns:wps="http://schemas.microsoft.com/office/word/2010/wordprocessingShape" mc:Ignorable="w14 w15 w16se w16cid w16 w16cex w16sdtdh w16sdtfl w16du wp14">
+  <w:abstractNum w:abstractNumId="0" w15:restartNumberingAfterBreak="0">
+    <w:nsid w:val="2F592C55"/>
+    <w:multiLevelType w:val="hybridMultilevel"/>
+    <w:tmpl w:val="FE580768"/>
+    <w:lvl w:ilvl="0" w:tplc="04090011">
+      <w:start w:val="1"/>
+      <w:numFmt w:val="decimal"/>
+      <w:lvlText w:val="%1)"/>
+      <w:lvlJc w:val="left"/>
+      <w:pPr>
+        <w:ind w:left="720" w:hanging="360"/>
+      </w:pPr>
+      <w:rPr>
+        <w:rFonts w:hint="default"/>
+      </w:rPr>
+    </w:lvl>
+    <w:lvl w:ilvl="1" w:tplc="04090019" w:tentative="1">
+      <w:start w:val="1"/>
+      <w:numFmt w:val="lowerLetter"/>
+      <w:lvlText w:val="%2."/>
+      <w:lvlJc w:val="left"/>
+      <w:pPr>
+        <w:ind w:left="1440" w:hanging="360"/>
+      </w:pPr>
+    </w:lvl>
+    <w:lvl w:ilvl="2" w:tplc="0409001B" w:tentative="1">
+      <w:start w:val="1"/>
+      <w:numFmt w:val="lowerRoman"/>
+      <w:lvlText w:val="%3."/>
+      <w:lvlJc w:val="right"/>
+      <w:pPr>
+        <w:ind w:left="2160" w:hanging="180"/>
+      </w:pPr>
+    </w:lvl>
+    <w:lvl w:ilvl="3" w:tplc="0409000F" w:tentative="1">
+      <w:start w:val="1"/>
+      <w:numFmt w:val="decimal"/>
+      <w:lvlText w:val="%4."/>
+      <w:lvlJc w:val="left"/>
+      <w:pPr>
+        <w:ind w:left="2880" w:hanging="360"/>
+      </w:pPr>
+    </w:lvl>
+    <w:lvl w:ilvl="4" w:tplc="04090019" w:tentative="1">
+      <w:start w:val="1"/>
+      <w:numFmt w:val="lowerLetter"/>
+      <w:lvlText w:val="%5."/>
+      <w:lvlJc w:val="left"/>
+      <w:pPr>
+        <w:ind w:left="3600" w:hanging="360"/>
+      </w:pPr>
+    </w:lvl>
+    <w:lvl w:ilvl="5" w:tplc="0409001B" w:tentative="1">
+      <w:start w:val="1"/>
+      <w:numFmt w:val="lowerRoman"/>
+      <w:lvlText w:val="%6."/>
+      <w:lvlJc w:val="right"/>
+      <w:pPr>
+        <w:ind w:left="4320" w:hanging="180"/>
+      </w:pPr>
+    </w:lvl>
+    <w:lvl w:ilvl="6" w:tplc="0409000F" w:tentative="1">
+      <w:start w:val="1"/>
+      <w:numFmt w:val="decimal"/>
+      <w:lvlText w:val="%7."/>
+      <w:lvlJc w:val="left"/>
+      <w:pPr>
+        <w:ind w:left="5040" w:hanging="360"/>
+      </w:pPr>
+    </w:lvl>
+    <w:lvl w:ilvl="7" w:tplc="04090019" w:tentative="1">
+      <w:start w:val="1"/>
+      <w:numFmt w:val="lowerLetter"/>
+      <w:lvlText w:val="%8."/>
+      <w:lvlJc w:val="left"/>
+      <w:pPr>
+        <w:ind w:left="5760" w:hanging="360"/>
+      </w:pPr>
+    </w:lvl>
+    <w:lvl w:ilvl="8" w:tplc="0409001B" w:tentative="1">
+      <w:start w:val="1"/>
+      <w:numFmt w:val="lowerRoman"/>
+      <w:lvlText w:val="%9."/>
+      <w:lvlJc w:val="right"/>
+      <w:pPr>
+        <w:ind w:left="6480" w:hanging="180"/>
+      </w:pPr>
+    </w:lvl>
+  </w:abstractNum>
+  <w:abstractNum w:abstractNumId="1" w15:restartNumberingAfterBreak="0">
+    <w:nsid w:val="4A2F2C59"/>
+    <w:multiLevelType w:val="hybridMultilevel"/>
+    <w:tmpl w:val="9A5E6D9A"/>
+    <w:lvl w:ilvl="0" w:tplc="AF5AAAB0">
+      <w:numFmt w:val="bullet"/>
+      <w:lvlText w:val="-"/>
+      <w:lvlJc w:val="left"/>
+      <w:pPr>
+        <w:ind w:left="1080" w:hanging="360"/>
+      </w:pPr>
+      <w:rPr>
+        <w:rFonts w:ascii="Times New Roman" w:eastAsiaTheme="minorHAnsi" w:hAnsi="Times New Roman" w:cs="Times New Roman" w:hint="default"/>
+      </w:rPr>
+    </w:lvl>
+    <w:lvl w:ilvl="1" w:tplc="04090003" w:tentative="1">
+      <w:start w:val="1"/>
+      <w:numFmt w:val="bullet"/>
+      <w:lvlText w:val="o"/>
+      <w:lvlJc w:val="left"/>
+      <w:pPr>
+        <w:ind w:left="1800" w:hanging="360"/>
+      </w:pPr>
+      <w:rPr>
+        <w:rFonts w:ascii="Courier New" w:hAnsi="Courier New" w:cs="Courier New" w:hint="default"/>
+      </w:rPr>
+    </w:lvl>
+    <w:lvl w:ilvl="2" w:tplc="04090005" w:tentative="1">
+      <w:start w:val="1"/>
+      <w:numFmt w:val="bullet"/>
+      <w:lvlText w:val=""/>
+      <w:lvlJc w:val="left"/>
+      <w:pPr>
+        <w:ind w:left="2520" w:hanging="360"/>
+      </w:pPr>
+      <w:rPr>
+        <w:rFonts w:ascii="Wingdings" w:hAnsi="Wingdings" w:hint="default"/>
+      </w:rPr>
+    </w:lvl>
+    <w:lvl w:ilvl="3" w:tplc="04090001" w:tentative="1">
+      <w:start w:val="1"/>
+      <w:numFmt w:val="bullet"/>
+      <w:lvlText w:val=""/>
+      <w:lvlJc w:val="left"/>
+      <w:pPr>
+        <w:ind w:left="3240" w:hanging="360"/>
+      </w:pPr>
+      <w:rPr>
+        <w:rFonts w:ascii="Symbol" w:hAnsi="Symbol" w:hint="default"/>
+      </w:rPr>
+    </w:lvl>
+    <w:lvl w:ilvl="4" w:tplc="04090003" w:tentative="1">
+      <w:start w:val="1"/>
+      <w:numFmt w:val="bullet"/>
+      <w:lvlText w:val="o"/>
+      <w:lvlJc w:val="left"/>
+      <w:pPr>
+        <w:ind w:left="3960" w:hanging="360"/>
+      </w:pPr>
+      <w:rPr>
+        <w:rFonts w:ascii="Courier New" w:hAnsi="Courier New" w:cs="Courier New" w:hint="default"/>
+      </w:rPr>
+    </w:lvl>
+    <w:lvl w:ilvl="5" w:tplc="04090005" w:tentative="1">
+      <w:start w:val="1"/>
+      <w:numFmt w:val="bullet"/>
+      <w:lvlText w:val=""/>
+      <w:lvlJc w:val="left"/>
+      <w:pPr>
+        <w:ind w:left="4680" w:hanging="360"/>
+      </w:pPr>
+      <w:rPr>
+        <w:rFonts w:ascii="Wingdings" w:hAnsi="Wingdings" w:hint="default"/>
+      </w:rPr>
+    </w:lvl>
+    <w:lvl w:ilvl="6" w:tplc="04090001" w:tentative="1">
+      <w:start w:val="1"/>
+      <w:numFmt w:val="bullet"/>
+      <w:lvlText w:val=""/>
+      <w:lvlJc w:val="left"/>
+      <w:pPr>
+        <w:ind w:left="5400" w:hanging="360"/>
+      </w:pPr>
+      <w:rPr>
+        <w:rFonts w:ascii="Symbol" w:hAnsi="Symbol" w:hint="default"/>
+      </w:rPr>
+    </w:lvl>
+    <w:lvl w:ilvl="7" w:tplc="04090003" w:tentative="1">
+      <w:start w:val="1"/>
+      <w:numFmt w:val="bullet"/>
+      <w:lvlText w:val="o"/>
+      <w:lvlJc w:val="left"/>
+      <w:pPr>
+        <w:ind w:left="6120" w:hanging="360"/>
+      </w:pPr>
+      <w:rPr>
+        <w:rFonts w:ascii="Courier New" w:hAnsi="Courier New" w:cs="Courier New" w:hint="default"/>
+      </w:rPr>
+    </w:lvl>
+    <w:lvl w:ilvl="8" w:tplc="04090005" w:tentative="1">
+      <w:start w:val="1"/>
+      <w:numFmt w:val="bullet"/>
+      <w:lvlText w:val=""/>
+      <w:lvlJc w:val="left"/>
+      <w:pPr>
+        <w:ind w:left="6840" w:hanging="360"/>
+      </w:pPr>
+      <w:rPr>
+        <w:rFonts w:ascii="Wingdings" w:hAnsi="Wingdings" w:hint="default"/>
+      </w:rPr>
+    </w:lvl>
+  </w:abstractNum>
+  <w:num w:numId="1" w16cid:durableId="439375810">
+    <w:abstractNumId w:val="0"/>
+  </w:num>
+  <w:num w:numId="2" w16cid:durableId="2079552168">
+    <w:abstractNumId w:val="1"/>
+  </w:num>
+</w:numbering>
 </file>
 
 <file path=word/styles.xml><?xml version="1.0" encoding="utf-8"?>

</xml_diff>